<commit_message>
Update post turtle lesson
</commit_message>
<xml_diff>
--- a/CourseMaterial/02_grok_programming/07_turtles/turtle_shapes_classwork.docx
+++ b/CourseMaterial/02_grok_programming/07_turtles/turtle_shapes_classwork.docx
@@ -999,21 +999,21 @@
         <w:rPr>
           <w:rFonts w:asciiTheme="minorHAnsi" w:hAnsiTheme="minorHAnsi" w:cstheme="minorHAnsi"/>
           <w:noProof/>
-          <w:color w:val="000000"/>
+          <w14:ligatures w14:val="standardContextual"/>
         </w:rPr>
         <w:drawing>
-          <wp:anchor distT="0" distB="0" distL="114300" distR="114300" simplePos="0" relativeHeight="251681792" behindDoc="1" locked="0" layoutInCell="1" allowOverlap="1" wp14:anchorId="1B9C805A" wp14:editId="58D063C4">
+          <wp:anchor distT="0" distB="0" distL="114300" distR="114300" simplePos="0" relativeHeight="251698176" behindDoc="0" locked="0" layoutInCell="1" allowOverlap="1" wp14:anchorId="42DC3829" wp14:editId="683BD912">
             <wp:simplePos x="0" y="0"/>
             <wp:positionH relativeFrom="column">
-              <wp:posOffset>1524000</wp:posOffset>
+              <wp:posOffset>2428528</wp:posOffset>
             </wp:positionH>
             <wp:positionV relativeFrom="paragraph">
-              <wp:posOffset>186690</wp:posOffset>
+              <wp:posOffset>189230</wp:posOffset>
             </wp:positionV>
-            <wp:extent cx="2489200" cy="997585"/>
-            <wp:effectExtent l="0" t="0" r="0" b="5715"/>
+            <wp:extent cx="1047338" cy="1016000"/>
+            <wp:effectExtent l="0" t="0" r="0" b="0"/>
             <wp:wrapNone/>
-            <wp:docPr id="1" name="Picture 1" descr="A line of blue rectangles&#10;&#10;Description automatically generated"/>
+            <wp:docPr id="1540327348" name="Picture 4" descr="A blue line drawing of a hexagon&#10;&#10;Description automatically generated"/>
             <wp:cNvGraphicFramePr>
               <a:graphicFrameLocks xmlns:a="http://schemas.openxmlformats.org/drawingml/2006/main" noChangeAspect="1"/>
             </wp:cNvGraphicFramePr>
@@ -1021,11 +1021,11 @@
               <a:graphicData uri="http://schemas.openxmlformats.org/drawingml/2006/picture">
                 <pic:pic xmlns:pic="http://schemas.openxmlformats.org/drawingml/2006/picture">
                   <pic:nvPicPr>
-                    <pic:cNvPr id="1" name="Picture 1" descr="A line of blue rectangles&#10;&#10;Description automatically generated"/>
+                    <pic:cNvPr id="1540327348" name="Picture 4" descr="A blue line drawing of a hexagon&#10;&#10;Description automatically generated"/>
                     <pic:cNvPicPr/>
                   </pic:nvPicPr>
                   <pic:blipFill>
-                    <a:blip r:embed="rId5">
+                    <a:blip r:embed="rId5" cstate="print">
                       <a:extLst>
                         <a:ext uri="{28A0092B-C50C-407E-A947-70E740481C1C}">
                           <a14:useLocalDpi xmlns:a14="http://schemas.microsoft.com/office/drawing/2010/main" val="0"/>
@@ -1039,7 +1039,7 @@
                   <pic:spPr>
                     <a:xfrm>
                       <a:off x="0" y="0"/>
-                      <a:ext cx="2489200" cy="997585"/>
+                      <a:ext cx="1047338" cy="1016000"/>
                     </a:xfrm>
                     <a:prstGeom prst="rect">
                       <a:avLst/>
@@ -1152,7 +1152,7 @@
         <w:rPr>
           <w:rFonts w:asciiTheme="minorHAnsi" w:hAnsiTheme="minorHAnsi" w:cstheme="minorHAnsi"/>
         </w:rPr>
-        <w:t>This shape:</w:t>
+        <w:t>This shape</w:t>
       </w:r>
     </w:p>
     <w:p>
@@ -1287,22 +1287,49 @@
       <w:r>
         <w:rPr>
           <w:rFonts w:asciiTheme="minorHAnsi" w:hAnsiTheme="minorHAnsi" w:cstheme="minorHAnsi"/>
+        </w:rPr>
+        <w:t>This shape</w:t>
+      </w:r>
+      <w:r>
+        <w:rPr>
+          <w:rFonts w:asciiTheme="minorHAnsi" w:hAnsiTheme="minorHAnsi" w:cstheme="minorHAnsi"/>
+        </w:rPr>
+        <w:t xml:space="preserve"> </w:t>
+      </w:r>
+      <w:r>
+        <w:rPr>
+          <w:rFonts w:asciiTheme="minorHAnsi" w:hAnsiTheme="minorHAnsi" w:cstheme="minorHAnsi"/>
+          <w:color w:val="000000"/>
+        </w:rPr>
+        <w:t>(hint: you continually return to the middle)</w:t>
+      </w:r>
+    </w:p>
+    <w:p>
+      <w:pPr>
+        <w:ind w:left="720"/>
+        <w:rPr>
+          <w:rFonts w:asciiTheme="minorHAnsi" w:hAnsiTheme="minorHAnsi" w:cstheme="minorHAnsi"/>
+        </w:rPr>
+      </w:pPr>
+      <w:r>
+        <w:rPr>
+          <w:rFonts w:ascii="Garamond" w:hAnsi="Garamond"/>
           <w:noProof/>
-          <w14:ligatures w14:val="standardContextual"/>
+          <w:color w:val="000000"/>
         </w:rPr>
         <w:drawing>
-          <wp:anchor distT="0" distB="0" distL="114300" distR="114300" simplePos="0" relativeHeight="251698176" behindDoc="0" locked="0" layoutInCell="1" allowOverlap="1" wp14:anchorId="42DC3829" wp14:editId="17432AC9">
+          <wp:anchor distT="0" distB="0" distL="114300" distR="114300" simplePos="0" relativeHeight="251691008" behindDoc="1" locked="0" layoutInCell="1" allowOverlap="1" wp14:anchorId="7E13563E" wp14:editId="24F9D668">
             <wp:simplePos x="0" y="0"/>
             <wp:positionH relativeFrom="column">
-              <wp:posOffset>2252980</wp:posOffset>
+              <wp:posOffset>2409825</wp:posOffset>
             </wp:positionH>
             <wp:positionV relativeFrom="paragraph">
-              <wp:posOffset>117764</wp:posOffset>
+              <wp:posOffset>57439</wp:posOffset>
             </wp:positionV>
-            <wp:extent cx="1209675" cy="1173480"/>
+            <wp:extent cx="1068705" cy="969645"/>
             <wp:effectExtent l="0" t="0" r="0" b="0"/>
             <wp:wrapNone/>
-            <wp:docPr id="1540327348" name="Picture 4" descr="A blue line drawing of a hexagon&#10;&#10;Description automatically generated"/>
+            <wp:docPr id="5" name="Picture 5" descr="A blue hexagon with white lines&#10;&#10;Description automatically generated"/>
             <wp:cNvGraphicFramePr>
               <a:graphicFrameLocks xmlns:a="http://schemas.openxmlformats.org/drawingml/2006/main" noChangeAspect="1"/>
             </wp:cNvGraphicFramePr>
@@ -1310,11 +1337,11 @@
               <a:graphicData uri="http://schemas.openxmlformats.org/drawingml/2006/picture">
                 <pic:pic xmlns:pic="http://schemas.openxmlformats.org/drawingml/2006/picture">
                   <pic:nvPicPr>
-                    <pic:cNvPr id="1540327348" name="Picture 4" descr="A blue line drawing of a hexagon&#10;&#10;Description automatically generated"/>
+                    <pic:cNvPr id="5" name="Picture 5" descr="A blue hexagon with white lines&#10;&#10;Description automatically generated"/>
                     <pic:cNvPicPr/>
                   </pic:nvPicPr>
                   <pic:blipFill>
-                    <a:blip r:embed="rId6">
+                    <a:blip r:embed="rId6" cstate="print">
                       <a:extLst>
                         <a:ext uri="{28A0092B-C50C-407E-A947-70E740481C1C}">
                           <a14:useLocalDpi xmlns:a14="http://schemas.microsoft.com/office/drawing/2010/main" val="0"/>
@@ -1328,7 +1355,7 @@
                   <pic:spPr>
                     <a:xfrm>
                       <a:off x="0" y="0"/>
-                      <a:ext cx="1209675" cy="1173480"/>
+                      <a:ext cx="1068705" cy="969645"/>
                     </a:xfrm>
                     <a:prstGeom prst="rect">
                       <a:avLst/>
@@ -1346,12 +1373,6 @@
           </wp:anchor>
         </w:drawing>
       </w:r>
-      <w:r>
-        <w:rPr>
-          <w:rFonts w:asciiTheme="minorHAnsi" w:hAnsiTheme="minorHAnsi" w:cstheme="minorHAnsi"/>
-        </w:rPr>
-        <w:t>This shape:</w:t>
-      </w:r>
     </w:p>
     <w:p>
       <w:pPr>
@@ -1406,17 +1427,71 @@
         <w:ind w:left="720"/>
         <w:rPr>
           <w:rFonts w:asciiTheme="minorHAnsi" w:hAnsiTheme="minorHAnsi" w:cstheme="minorHAnsi"/>
-        </w:rPr>
-      </w:pPr>
-    </w:p>
-    <w:p>
-      <w:pPr>
-        <w:ind w:left="720"/>
-        <w:rPr>
-          <w:rFonts w:asciiTheme="minorHAnsi" w:hAnsiTheme="minorHAnsi" w:cstheme="minorHAnsi"/>
-          <w:color w:val="000000"/>
-        </w:rPr>
-      </w:pPr>
+          <w:color w:val="000000"/>
+        </w:rPr>
+      </w:pPr>
+      <w:r>
+        <w:rPr>
+          <w:rFonts w:asciiTheme="minorHAnsi" w:hAnsiTheme="minorHAnsi" w:cstheme="minorHAnsi"/>
+          <w:noProof/>
+          <w:color w:val="000000"/>
+        </w:rPr>
+        <w:drawing>
+          <wp:anchor distT="0" distB="0" distL="114300" distR="114300" simplePos="0" relativeHeight="251681792" behindDoc="1" locked="0" layoutInCell="1" allowOverlap="1" wp14:anchorId="1B9C805A" wp14:editId="1C75C805">
+            <wp:simplePos x="0" y="0"/>
+            <wp:positionH relativeFrom="column">
+              <wp:posOffset>1809750</wp:posOffset>
+            </wp:positionH>
+            <wp:positionV relativeFrom="paragraph">
+              <wp:posOffset>21301</wp:posOffset>
+            </wp:positionV>
+            <wp:extent cx="2489200" cy="997585"/>
+            <wp:effectExtent l="0" t="0" r="0" b="5715"/>
+            <wp:wrapNone/>
+            <wp:docPr id="1" name="Picture 1" descr="A line of blue rectangles&#10;&#10;Description automatically generated"/>
+            <wp:cNvGraphicFramePr>
+              <a:graphicFrameLocks xmlns:a="http://schemas.openxmlformats.org/drawingml/2006/main" noChangeAspect="1"/>
+            </wp:cNvGraphicFramePr>
+            <a:graphic xmlns:a="http://schemas.openxmlformats.org/drawingml/2006/main">
+              <a:graphicData uri="http://schemas.openxmlformats.org/drawingml/2006/picture">
+                <pic:pic xmlns:pic="http://schemas.openxmlformats.org/drawingml/2006/picture">
+                  <pic:nvPicPr>
+                    <pic:cNvPr id="1" name="Picture 1" descr="A line of blue rectangles&#10;&#10;Description automatically generated"/>
+                    <pic:cNvPicPr/>
+                  </pic:nvPicPr>
+                  <pic:blipFill>
+                    <a:blip r:embed="rId7">
+                      <a:extLst>
+                        <a:ext uri="{28A0092B-C50C-407E-A947-70E740481C1C}">
+                          <a14:useLocalDpi xmlns:a14="http://schemas.microsoft.com/office/drawing/2010/main" val="0"/>
+                        </a:ext>
+                      </a:extLst>
+                    </a:blip>
+                    <a:stretch>
+                      <a:fillRect/>
+                    </a:stretch>
+                  </pic:blipFill>
+                  <pic:spPr>
+                    <a:xfrm>
+                      <a:off x="0" y="0"/>
+                      <a:ext cx="2489200" cy="997585"/>
+                    </a:xfrm>
+                    <a:prstGeom prst="rect">
+                      <a:avLst/>
+                    </a:prstGeom>
+                  </pic:spPr>
+                </pic:pic>
+              </a:graphicData>
+            </a:graphic>
+            <wp14:sizeRelH relativeFrom="page">
+              <wp14:pctWidth>0</wp14:pctWidth>
+            </wp14:sizeRelH>
+            <wp14:sizeRelV relativeFrom="page">
+              <wp14:pctHeight>0</wp14:pctHeight>
+            </wp14:sizeRelV>
+          </wp:anchor>
+        </w:drawing>
+      </w:r>
       <w:r>
         <w:rPr>
           <w:rFonts w:asciiTheme="minorHAnsi" w:hAnsiTheme="minorHAnsi" w:cstheme="minorHAnsi"/>
@@ -1504,14 +1579,7 @@
         <w:rPr>
           <w:rFonts w:asciiTheme="minorHAnsi" w:hAnsiTheme="minorHAnsi" w:cstheme="minorHAnsi"/>
         </w:rPr>
-        <w:t xml:space="preserve">This shape </w:t>
-      </w:r>
-      <w:r>
-        <w:rPr>
-          <w:rFonts w:asciiTheme="minorHAnsi" w:hAnsiTheme="minorHAnsi" w:cstheme="minorHAnsi"/>
-          <w:color w:val="000000"/>
-        </w:rPr>
-        <w:t>(hint: you continually return to the middle)</w:t>
+        <w:t>This shape</w:t>
       </w:r>
     </w:p>
     <w:p>
@@ -1522,68 +1590,6 @@
           <w:color w:val="000000"/>
         </w:rPr>
       </w:pPr>
-      <w:r>
-        <w:rPr>
-          <w:rFonts w:ascii="Garamond" w:hAnsi="Garamond"/>
-          <w:noProof/>
-          <w:color w:val="000000"/>
-        </w:rPr>
-        <w:drawing>
-          <wp:anchor distT="0" distB="0" distL="114300" distR="114300" simplePos="0" relativeHeight="251691008" behindDoc="1" locked="0" layoutInCell="1" allowOverlap="1" wp14:anchorId="7E13563E" wp14:editId="1A346027">
-            <wp:simplePos x="0" y="0"/>
-            <wp:positionH relativeFrom="column">
-              <wp:posOffset>2428875</wp:posOffset>
-            </wp:positionH>
-            <wp:positionV relativeFrom="paragraph">
-              <wp:posOffset>37176</wp:posOffset>
-            </wp:positionV>
-            <wp:extent cx="1068705" cy="969645"/>
-            <wp:effectExtent l="0" t="0" r="0" b="0"/>
-            <wp:wrapNone/>
-            <wp:docPr id="5" name="Picture 5" descr="A blue hexagon with white lines&#10;&#10;Description automatically generated"/>
-            <wp:cNvGraphicFramePr>
-              <a:graphicFrameLocks xmlns:a="http://schemas.openxmlformats.org/drawingml/2006/main" noChangeAspect="1"/>
-            </wp:cNvGraphicFramePr>
-            <a:graphic xmlns:a="http://schemas.openxmlformats.org/drawingml/2006/main">
-              <a:graphicData uri="http://schemas.openxmlformats.org/drawingml/2006/picture">
-                <pic:pic xmlns:pic="http://schemas.openxmlformats.org/drawingml/2006/picture">
-                  <pic:nvPicPr>
-                    <pic:cNvPr id="5" name="Picture 5" descr="A blue hexagon with white lines&#10;&#10;Description automatically generated"/>
-                    <pic:cNvPicPr/>
-                  </pic:nvPicPr>
-                  <pic:blipFill>
-                    <a:blip r:embed="rId7" cstate="print">
-                      <a:extLst>
-                        <a:ext uri="{28A0092B-C50C-407E-A947-70E740481C1C}">
-                          <a14:useLocalDpi xmlns:a14="http://schemas.microsoft.com/office/drawing/2010/main" val="0"/>
-                        </a:ext>
-                      </a:extLst>
-                    </a:blip>
-                    <a:stretch>
-                      <a:fillRect/>
-                    </a:stretch>
-                  </pic:blipFill>
-                  <pic:spPr>
-                    <a:xfrm>
-                      <a:off x="0" y="0"/>
-                      <a:ext cx="1068705" cy="969645"/>
-                    </a:xfrm>
-                    <a:prstGeom prst="rect">
-                      <a:avLst/>
-                    </a:prstGeom>
-                  </pic:spPr>
-                </pic:pic>
-              </a:graphicData>
-            </a:graphic>
-            <wp14:sizeRelH relativeFrom="page">
-              <wp14:pctWidth>0</wp14:pctWidth>
-            </wp14:sizeRelH>
-            <wp14:sizeRelV relativeFrom="page">
-              <wp14:pctHeight>0</wp14:pctHeight>
-            </wp14:sizeRelV>
-          </wp:anchor>
-        </w:drawing>
-      </w:r>
     </w:p>
     <w:p>
       <w:pPr>
@@ -1622,7 +1628,6 @@
     </w:p>
     <w:p>
       <w:pPr>
-        <w:ind w:left="720"/>
         <w:rPr>
           <w:rFonts w:asciiTheme="minorHAnsi" w:hAnsiTheme="minorHAnsi" w:cstheme="minorHAnsi"/>
           <w:color w:val="000000"/>
@@ -1724,14 +1729,7 @@
           <w:rFonts w:asciiTheme="minorHAnsi" w:hAnsiTheme="minorHAnsi" w:cstheme="minorHAnsi"/>
           <w:color w:val="000000"/>
         </w:rPr>
-        <w:t xml:space="preserve">This shape </w:t>
-      </w:r>
-      <w:r>
-        <w:rPr>
-          <w:rFonts w:asciiTheme="minorHAnsi" w:hAnsiTheme="minorHAnsi" w:cstheme="minorHAnsi"/>
-          <w:color w:val="000000"/>
-        </w:rPr>
-        <w:t xml:space="preserve">(hint: you need to use both </w:t>
+        <w:t xml:space="preserve">This shape (hint: you need to use both </w:t>
       </w:r>
       <w:proofErr w:type="spellStart"/>
       <w:proofErr w:type="gramStart"/>
@@ -2004,40 +2002,19 @@
       <w:r>
         <w:rPr>
           <w:rFonts w:asciiTheme="minorHAnsi" w:hAnsiTheme="minorHAnsi" w:cstheme="minorHAnsi"/>
-          <w:color w:val="000000"/>
-        </w:rPr>
-        <w:t xml:space="preserve">This </w:t>
-      </w:r>
-      <w:r>
-        <w:rPr>
-          <w:rFonts w:asciiTheme="minorHAnsi" w:hAnsiTheme="minorHAnsi" w:cstheme="minorHAnsi"/>
-          <w:color w:val="000000"/>
-        </w:rPr>
-        <w:t>shape</w:t>
-      </w:r>
-    </w:p>
-    <w:p>
-      <w:pPr>
-        <w:rPr>
-          <w:rFonts w:asciiTheme="minorHAnsi" w:hAnsiTheme="minorHAnsi" w:cstheme="minorHAnsi"/>
-        </w:rPr>
-      </w:pPr>
-      <w:r>
-        <w:rPr>
-          <w:rFonts w:asciiTheme="minorHAnsi" w:hAnsiTheme="minorHAnsi" w:cstheme="minorHAnsi"/>
           <w:noProof/>
           <w14:ligatures w14:val="standardContextual"/>
         </w:rPr>
         <w:drawing>
-          <wp:anchor distT="0" distB="0" distL="114300" distR="114300" simplePos="0" relativeHeight="251703296" behindDoc="0" locked="0" layoutInCell="1" allowOverlap="1" wp14:anchorId="4F0AD315" wp14:editId="506A89B4">
+          <wp:anchor distT="0" distB="0" distL="114300" distR="114300" simplePos="0" relativeHeight="251703296" behindDoc="0" locked="0" layoutInCell="1" allowOverlap="1" wp14:anchorId="4F0AD315" wp14:editId="14A20776">
             <wp:simplePos x="0" y="0"/>
             <wp:positionH relativeFrom="column">
               <wp:posOffset>2280920</wp:posOffset>
             </wp:positionH>
             <wp:positionV relativeFrom="paragraph">
-              <wp:posOffset>98137</wp:posOffset>
+              <wp:posOffset>186055</wp:posOffset>
             </wp:positionV>
-            <wp:extent cx="1379105" cy="1271216"/>
+            <wp:extent cx="1378585" cy="1270635"/>
             <wp:effectExtent l="0" t="0" r="5715" b="0"/>
             <wp:wrapNone/>
             <wp:docPr id="1059404997" name="Picture 5" descr="A blue and white circular pattern with squares&#10;&#10;Description automatically generated"/>
@@ -2066,7 +2043,7 @@
                   <pic:spPr>
                     <a:xfrm>
                       <a:off x="0" y="0"/>
-                      <a:ext cx="1379105" cy="1271216"/>
+                      <a:ext cx="1378585" cy="1270635"/>
                     </a:xfrm>
                     <a:prstGeom prst="rect">
                       <a:avLst/>
@@ -2084,6 +2061,27 @@
           </wp:anchor>
         </w:drawing>
       </w:r>
+      <w:r>
+        <w:rPr>
+          <w:rFonts w:asciiTheme="minorHAnsi" w:hAnsiTheme="minorHAnsi" w:cstheme="minorHAnsi"/>
+          <w:color w:val="000000"/>
+        </w:rPr>
+        <w:t xml:space="preserve">This </w:t>
+      </w:r>
+      <w:r>
+        <w:rPr>
+          <w:rFonts w:asciiTheme="minorHAnsi" w:hAnsiTheme="minorHAnsi" w:cstheme="minorHAnsi"/>
+          <w:color w:val="000000"/>
+        </w:rPr>
+        <w:t>shape</w:t>
+      </w:r>
+    </w:p>
+    <w:p>
+      <w:pPr>
+        <w:rPr>
+          <w:rFonts w:asciiTheme="minorHAnsi" w:hAnsiTheme="minorHAnsi" w:cstheme="minorHAnsi"/>
+        </w:rPr>
+      </w:pPr>
     </w:p>
     <w:p>
       <w:pPr>

</xml_diff>